<commit_message>
async funziona e importer
</commit_message>
<xml_diff>
--- a/Section 1 - Scenario and personas.docx
+++ b/Section 1 - Scenario and personas.docx
@@ -6,38 +6,51 @@
       <w:pPr>
         <w:pStyle w:val="Titolo"/>
         <w:rPr>
+          <w:rFonts w:ascii="Times New Roman" w:hAnsi="Times New Roman" w:cs="Times New Roman"/>
           <w:lang w:val="en-US"/>
         </w:rPr>
       </w:pPr>
-      <w:r>
-        <w:rPr>
+      <w:bookmarkStart w:id="0" w:name="_GoBack"/>
+      <w:r>
+        <w:rPr>
+          <w:rFonts w:ascii="Times New Roman" w:hAnsi="Times New Roman" w:cs="Times New Roman"/>
           <w:lang w:val="en-US"/>
         </w:rPr>
         <w:t>Scenario and personas description</w:t>
       </w:r>
       <w:r>
         <w:rPr>
+          <w:rFonts w:ascii="Times New Roman" w:hAnsi="Times New Roman" w:cs="Times New Roman"/>
           <w:lang w:val="en-US"/>
         </w:rPr>
         <w:tab/>
       </w:r>
     </w:p>
+    <w:bookmarkEnd w:id="0"/>
     <w:p>
       <w:pPr>
         <w:rPr>
+          <w:rFonts w:ascii="Times New Roman" w:hAnsi="Times New Roman" w:cs="Times New Roman"/>
           <w:lang w:val="en-US"/>
         </w:rPr>
       </w:pPr>
     </w:p>
     <w:p>
       <w:pPr>
-        <w:rPr>
+        <w:spacing w:after="120"/>
+        <w:rPr>
+          <w:rFonts w:ascii="Times New Roman" w:hAnsi="Times New Roman" w:cs="Times New Roman"/>
+          <w:sz w:val="24"/>
+          <w:szCs w:val="24"/>
           <w:lang w:val="en-US"/>
         </w:rPr>
       </w:pPr>
       <w:proofErr w:type="spellStart"/>
       <w:r>
         <w:rPr>
+          <w:rFonts w:ascii="Times New Roman" w:hAnsi="Times New Roman" w:cs="Times New Roman"/>
+          <w:sz w:val="24"/>
+          <w:szCs w:val="24"/>
           <w:lang w:val="en-US"/>
         </w:rPr>
         <w:t>InsertNameHere</w:t>
@@ -45,49 +58,63 @@
       <w:proofErr w:type="spellEnd"/>
       <w:r>
         <w:rPr>
-          <w:lang w:val="en-US"/>
-        </w:rPr>
-        <w:t xml:space="preserve"> is a new and </w:t>
-      </w:r>
-      <w:r>
-        <w:rPr>
-          <w:lang w:val="en-US"/>
-        </w:rPr>
-        <w:t xml:space="preserve">innovative service that allows people to interact proactively with new kitchen technologies like smart fridges. </w:t>
-      </w:r>
-      <w:r>
-        <w:rPr>
+          <w:rFonts w:ascii="Times New Roman" w:hAnsi="Times New Roman" w:cs="Times New Roman"/>
+          <w:sz w:val="24"/>
+          <w:szCs w:val="24"/>
+          <w:lang w:val="en-US"/>
+        </w:rPr>
+        <w:t xml:space="preserve"> is a new and innovative service that allows people to interact proactively with new kitchen technologies like smart fridges. </w:t>
+      </w:r>
+      <w:r>
+        <w:rPr>
+          <w:rFonts w:ascii="Times New Roman" w:hAnsi="Times New Roman" w:cs="Times New Roman"/>
+          <w:sz w:val="24"/>
+          <w:szCs w:val="24"/>
           <w:lang w:val="en-US"/>
         </w:rPr>
         <w:t>It was never this easy to f</w:t>
       </w:r>
       <w:r>
         <w:rPr>
+          <w:rFonts w:ascii="Times New Roman" w:hAnsi="Times New Roman" w:cs="Times New Roman"/>
+          <w:sz w:val="24"/>
+          <w:szCs w:val="24"/>
           <w:lang w:val="en-US"/>
         </w:rPr>
         <w:t>ilter on which food you have at home and which ingredients you need to prepare some recipes. Discover new recipes from the catalog or use it to remind yourself about the right procedure while cooking.</w:t>
       </w:r>
       <w:r>
         <w:rPr>
+          <w:rFonts w:ascii="Times New Roman" w:hAnsi="Times New Roman" w:cs="Times New Roman"/>
+          <w:sz w:val="24"/>
+          <w:szCs w:val="24"/>
           <w:lang w:val="en-US"/>
         </w:rPr>
         <w:t xml:space="preserve"> Don’t let your food expire and get notifications on what needs to get used before expiring</w:t>
       </w:r>
       <w:r>
         <w:rPr>
+          <w:rFonts w:ascii="Times New Roman" w:hAnsi="Times New Roman" w:cs="Times New Roman"/>
+          <w:sz w:val="24"/>
+          <w:szCs w:val="24"/>
           <w:lang w:val="en-US"/>
         </w:rPr>
         <w:t>, this is done by informing your fridge about the expiring date when adding something new into it</w:t>
       </w:r>
       <w:r>
         <w:rPr>
+          <w:rFonts w:ascii="Times New Roman" w:hAnsi="Times New Roman" w:cs="Times New Roman"/>
+          <w:sz w:val="24"/>
+          <w:szCs w:val="24"/>
           <w:lang w:val="en-US"/>
         </w:rPr>
         <w:t xml:space="preserve">. </w:t>
       </w:r>
-      <w:bookmarkStart w:id="0" w:name="_GoBack"/>
-      <w:r>
-        <w:rPr>
+      <w:r>
+        <w:rPr>
+          <w:rFonts w:ascii="Times New Roman" w:hAnsi="Times New Roman" w:cs="Times New Roman"/>
+          <w:sz w:val="24"/>
+          <w:szCs w:val="24"/>
           <w:lang w:val="en-US"/>
         </w:rPr>
         <w:t xml:space="preserve">Another great feature of </w:t>
@@ -95,6 +122,9 @@
       <w:proofErr w:type="spellStart"/>
       <w:r>
         <w:rPr>
+          <w:rFonts w:ascii="Times New Roman" w:hAnsi="Times New Roman" w:cs="Times New Roman"/>
+          <w:sz w:val="24"/>
+          <w:szCs w:val="24"/>
           <w:lang w:val="en-US"/>
         </w:rPr>
         <w:t>InsertNameHere</w:t>
@@ -102,20 +132,29 @@
       <w:proofErr w:type="spellEnd"/>
       <w:r>
         <w:rPr>
+          <w:rFonts w:ascii="Times New Roman" w:hAnsi="Times New Roman" w:cs="Times New Roman"/>
+          <w:sz w:val="24"/>
+          <w:szCs w:val="24"/>
           <w:lang w:val="en-US"/>
         </w:rPr>
         <w:t xml:space="preserve"> is the possibility of selecting a weekly food plan to follow, specifying the “cheat days” and the limits in calories and variety. </w:t>
       </w:r>
-      <w:bookmarkEnd w:id="0"/>
     </w:p>
     <w:p>
       <w:pPr>
-        <w:rPr>
+        <w:spacing w:after="120"/>
+        <w:rPr>
+          <w:rFonts w:ascii="Times New Roman" w:hAnsi="Times New Roman" w:cs="Times New Roman"/>
+          <w:sz w:val="24"/>
+          <w:szCs w:val="24"/>
           <w:lang w:val="en-US"/>
         </w:rPr>
       </w:pPr>
       <w:r>
         <w:rPr>
+          <w:rFonts w:ascii="Times New Roman" w:hAnsi="Times New Roman" w:cs="Times New Roman"/>
+          <w:sz w:val="24"/>
+          <w:szCs w:val="24"/>
           <w:lang w:val="en-US"/>
         </w:rPr>
         <w:t xml:space="preserve">Paola is a 34 years old secretary and in her free time she loves to make “cook challenges” with her best friends. This challenge is about inviting the others to your place, cooking something special and receiving a rating from everyone about the food. Repeat until everyone cooked at his place once. </w:t>
@@ -123,6 +162,9 @@
       <w:proofErr w:type="spellStart"/>
       <w:r>
         <w:rPr>
+          <w:rFonts w:ascii="Times New Roman" w:hAnsi="Times New Roman" w:cs="Times New Roman"/>
+          <w:sz w:val="24"/>
+          <w:szCs w:val="24"/>
           <w:lang w:val="en-US"/>
         </w:rPr>
         <w:t>InsertNameHere</w:t>
@@ -130,24 +172,36 @@
       <w:proofErr w:type="spellEnd"/>
       <w:r>
         <w:rPr>
+          <w:rFonts w:ascii="Times New Roman" w:hAnsi="Times New Roman" w:cs="Times New Roman"/>
+          <w:sz w:val="24"/>
+          <w:szCs w:val="24"/>
           <w:lang w:val="en-US"/>
         </w:rPr>
         <w:t xml:space="preserve"> is not only a great tool for discovering new recipes, it also help</w:t>
       </w:r>
       <w:r>
         <w:rPr>
+          <w:rFonts w:ascii="Times New Roman" w:hAnsi="Times New Roman" w:cs="Times New Roman"/>
+          <w:sz w:val="24"/>
+          <w:szCs w:val="24"/>
           <w:lang w:val="en-US"/>
         </w:rPr>
         <w:t>s</w:t>
       </w:r>
       <w:r>
         <w:rPr>
+          <w:rFonts w:ascii="Times New Roman" w:hAnsi="Times New Roman" w:cs="Times New Roman"/>
+          <w:sz w:val="24"/>
+          <w:szCs w:val="24"/>
           <w:lang w:val="en-US"/>
         </w:rPr>
         <w:t xml:space="preserve"> you while you’re at the supermarket. Paola has the challenge dinner this weekend and she’s currently </w:t>
       </w:r>
       <w:r>
         <w:rPr>
+          <w:rFonts w:ascii="Times New Roman" w:hAnsi="Times New Roman" w:cs="Times New Roman"/>
+          <w:sz w:val="24"/>
+          <w:szCs w:val="24"/>
           <w:lang w:val="en-US"/>
         </w:rPr>
         <w:t xml:space="preserve">going to buy everything that is needed. She still has no idea what to prepare and she’s not even sure about what she has currently in the fridge. A simple look at </w:t>
@@ -155,6 +209,9 @@
       <w:proofErr w:type="spellStart"/>
       <w:r>
         <w:rPr>
+          <w:rFonts w:ascii="Times New Roman" w:hAnsi="Times New Roman" w:cs="Times New Roman"/>
+          <w:sz w:val="24"/>
+          <w:szCs w:val="24"/>
           <w:lang w:val="en-US"/>
         </w:rPr>
         <w:t>InsertNameHere</w:t>
@@ -162,36 +219,54 @@
       <w:proofErr w:type="spellEnd"/>
       <w:r>
         <w:rPr>
+          <w:rFonts w:ascii="Times New Roman" w:hAnsi="Times New Roman" w:cs="Times New Roman"/>
+          <w:sz w:val="24"/>
+          <w:szCs w:val="24"/>
           <w:lang w:val="en-US"/>
         </w:rPr>
         <w:t xml:space="preserve"> might be enough for a great dinner. She has a feeling that “vanilla” could be a key ingredient, so she filters for recipes containing vanilla and voilà: Pineapple Rice Bake.</w:t>
       </w:r>
       <w:r>
         <w:rPr>
+          <w:rFonts w:ascii="Times New Roman" w:hAnsi="Times New Roman" w:cs="Times New Roman"/>
+          <w:sz w:val="24"/>
+          <w:szCs w:val="24"/>
           <w:lang w:val="en-US"/>
         </w:rPr>
         <w:t xml:space="preserve"> With a single </w:t>
       </w:r>
       <w:r>
         <w:rPr>
+          <w:rFonts w:ascii="Times New Roman" w:hAnsi="Times New Roman" w:cs="Times New Roman"/>
+          <w:sz w:val="24"/>
+          <w:szCs w:val="24"/>
           <w:lang w:val="en-US"/>
         </w:rPr>
         <w:t>click on the recipe,</w:t>
       </w:r>
       <w:r>
         <w:rPr>
+          <w:rFonts w:ascii="Times New Roman" w:hAnsi="Times New Roman" w:cs="Times New Roman"/>
+          <w:sz w:val="24"/>
+          <w:szCs w:val="24"/>
           <w:lang w:val="en-US"/>
         </w:rPr>
         <w:t xml:space="preserve"> Paola can also identify what she already has at home and what she needs to buy</w:t>
       </w:r>
       <w:r>
         <w:rPr>
+          <w:rFonts w:ascii="Times New Roman" w:hAnsi="Times New Roman" w:cs="Times New Roman"/>
+          <w:sz w:val="24"/>
+          <w:szCs w:val="24"/>
           <w:lang w:val="en-US"/>
         </w:rPr>
         <w:t xml:space="preserve"> since her smart fridge stores information on what she bought in the past and what has been used</w:t>
       </w:r>
       <w:r>
         <w:rPr>
+          <w:rFonts w:ascii="Times New Roman" w:hAnsi="Times New Roman" w:cs="Times New Roman"/>
+          <w:sz w:val="24"/>
+          <w:szCs w:val="24"/>
           <w:lang w:val="en-US"/>
         </w:rPr>
         <w:t>. Now nothing can stop her winning for the second time the cook challenge.</w:t>
@@ -200,37 +275,55 @@
     <w:p>
       <w:pPr>
         <w:shd w:val="clear" w:color="auto" w:fill="FFFFFE"/>
-        <w:spacing w:line="270" w:lineRule="atLeast"/>
-        <w:rPr>
+        <w:spacing w:after="120" w:line="270" w:lineRule="atLeast"/>
+        <w:rPr>
+          <w:rFonts w:ascii="Times New Roman" w:hAnsi="Times New Roman" w:cs="Times New Roman"/>
+          <w:sz w:val="24"/>
+          <w:szCs w:val="24"/>
           <w:lang w:val="en-US"/>
         </w:rPr>
       </w:pPr>
       <w:r>
         <w:rPr>
+          <w:rFonts w:ascii="Times New Roman" w:hAnsi="Times New Roman" w:cs="Times New Roman"/>
+          <w:sz w:val="24"/>
+          <w:szCs w:val="24"/>
           <w:lang w:val="en-US"/>
         </w:rPr>
         <w:t xml:space="preserve">Giovanni is </w:t>
       </w:r>
       <w:r>
         <w:rPr>
+          <w:rFonts w:ascii="Times New Roman" w:hAnsi="Times New Roman" w:cs="Times New Roman"/>
+          <w:sz w:val="24"/>
+          <w:szCs w:val="24"/>
           <w:lang w:val="en-US"/>
         </w:rPr>
         <w:t xml:space="preserve">a 23 years old offsite student who loves being creative in the kitchen. However, in the evening he becomes a little bit lazy after several hours at the university. His roommates </w:t>
       </w:r>
       <w:r>
         <w:rPr>
+          <w:rFonts w:ascii="Times New Roman" w:hAnsi="Times New Roman" w:cs="Times New Roman"/>
+          <w:sz w:val="24"/>
+          <w:szCs w:val="24"/>
           <w:lang w:val="en-US"/>
         </w:rPr>
         <w:t xml:space="preserve">Marco and, </w:t>
       </w:r>
       <w:r>
         <w:rPr>
+          <w:rFonts w:ascii="Times New Roman" w:hAnsi="Times New Roman" w:cs="Times New Roman"/>
+          <w:sz w:val="24"/>
+          <w:szCs w:val="24"/>
           <w:lang w:val="en-US"/>
         </w:rPr>
         <w:t>especially</w:t>
       </w:r>
       <w:r>
         <w:rPr>
+          <w:rFonts w:ascii="Times New Roman" w:hAnsi="Times New Roman" w:cs="Times New Roman"/>
+          <w:sz w:val="24"/>
+          <w:szCs w:val="24"/>
           <w:lang w:val="en-US"/>
         </w:rPr>
         <w:t xml:space="preserve">, Katia often buy a lot of food which afterwards needs to get eaten before expiring. After a couple of messages on </w:t>
@@ -238,6 +331,9 @@
       <w:proofErr w:type="spellStart"/>
       <w:r>
         <w:rPr>
+          <w:rFonts w:ascii="Times New Roman" w:hAnsi="Times New Roman" w:cs="Times New Roman"/>
+          <w:sz w:val="24"/>
+          <w:szCs w:val="24"/>
           <w:lang w:val="en-US"/>
         </w:rPr>
         <w:t>Whatsapp</w:t>
@@ -245,6 +341,9 @@
       <w:proofErr w:type="spellEnd"/>
       <w:r>
         <w:rPr>
+          <w:rFonts w:ascii="Times New Roman" w:hAnsi="Times New Roman" w:cs="Times New Roman"/>
+          <w:sz w:val="24"/>
+          <w:szCs w:val="24"/>
           <w:lang w:val="en-US"/>
         </w:rPr>
         <w:t xml:space="preserve">, Giovanni decided to cook dinner for everyone by using what is left in the flat. By getting the information from the fridge and adding some other ingredients in the house, </w:t>
@@ -252,6 +351,9 @@
       <w:proofErr w:type="spellStart"/>
       <w:r>
         <w:rPr>
+          <w:rFonts w:ascii="Times New Roman" w:hAnsi="Times New Roman" w:cs="Times New Roman"/>
+          <w:sz w:val="24"/>
+          <w:szCs w:val="24"/>
           <w:lang w:val="en-US"/>
         </w:rPr>
         <w:t>InsertNameHere</w:t>
@@ -259,48 +361,72 @@
       <w:proofErr w:type="spellEnd"/>
       <w:r>
         <w:rPr>
+          <w:rFonts w:ascii="Times New Roman" w:hAnsi="Times New Roman" w:cs="Times New Roman"/>
+          <w:sz w:val="24"/>
+          <w:szCs w:val="24"/>
           <w:lang w:val="en-US"/>
         </w:rPr>
         <w:t xml:space="preserve"> can suggest recipes based on </w:t>
       </w:r>
       <w:r>
         <w:rPr>
+          <w:rFonts w:ascii="Times New Roman" w:hAnsi="Times New Roman" w:cs="Times New Roman"/>
+          <w:sz w:val="24"/>
+          <w:szCs w:val="24"/>
           <w:lang w:val="en-US"/>
         </w:rPr>
         <w:t>the ingredients at home, especially for those that are expiring</w:t>
       </w:r>
       <w:r>
         <w:rPr>
+          <w:rFonts w:ascii="Times New Roman" w:hAnsi="Times New Roman" w:cs="Times New Roman"/>
+          <w:sz w:val="24"/>
+          <w:szCs w:val="24"/>
           <w:lang w:val="en-US"/>
         </w:rPr>
         <w:t>.</w:t>
       </w:r>
       <w:r>
         <w:rPr>
+          <w:rFonts w:ascii="Times New Roman" w:hAnsi="Times New Roman" w:cs="Times New Roman"/>
+          <w:sz w:val="24"/>
+          <w:szCs w:val="24"/>
           <w:lang w:val="en-US"/>
         </w:rPr>
         <w:t xml:space="preserve"> To do that, he asks the app for recipes based on expiring dates and gets a list of recipes. Zucchini dinner is the best hit.</w:t>
       </w:r>
       <w:r>
         <w:rPr>
+          <w:rFonts w:ascii="Times New Roman" w:hAnsi="Times New Roman" w:cs="Times New Roman"/>
+          <w:sz w:val="24"/>
+          <w:szCs w:val="24"/>
           <w:lang w:val="en-US"/>
         </w:rPr>
         <w:t xml:space="preserve"> </w:t>
       </w:r>
       <w:r>
         <w:rPr>
+          <w:rFonts w:ascii="Times New Roman" w:hAnsi="Times New Roman" w:cs="Times New Roman"/>
+          <w:sz w:val="24"/>
+          <w:szCs w:val="24"/>
           <w:lang w:val="en-US"/>
         </w:rPr>
         <w:t>Fortunately,</w:t>
       </w:r>
       <w:r>
         <w:rPr>
+          <w:rFonts w:ascii="Times New Roman" w:hAnsi="Times New Roman" w:cs="Times New Roman"/>
+          <w:sz w:val="24"/>
+          <w:szCs w:val="24"/>
           <w:lang w:val="en-US"/>
         </w:rPr>
         <w:t xml:space="preserve"> the supermarket is on Marco’s way, so Giovanni can inform him to buy some Parmesan Cheese since it’s the only ingredient missing for </w:t>
       </w:r>
       <w:r>
         <w:rPr>
+          <w:rFonts w:ascii="Times New Roman" w:hAnsi="Times New Roman" w:cs="Times New Roman"/>
+          <w:sz w:val="24"/>
+          <w:szCs w:val="24"/>
           <w:lang w:val="en-US"/>
         </w:rPr>
         <w:t>the recipe.</w:t>
@@ -309,14 +435,20 @@
     <w:p>
       <w:pPr>
         <w:shd w:val="clear" w:color="auto" w:fill="FFFFFE"/>
-        <w:spacing w:line="270" w:lineRule="atLeast"/>
-        <w:rPr>
+        <w:spacing w:after="120" w:line="270" w:lineRule="atLeast"/>
+        <w:rPr>
+          <w:rFonts w:ascii="Times New Roman" w:hAnsi="Times New Roman" w:cs="Times New Roman"/>
+          <w:sz w:val="24"/>
+          <w:szCs w:val="24"/>
           <w:lang w:val="en-US"/>
         </w:rPr>
       </w:pPr>
       <w:proofErr w:type="spellStart"/>
       <w:r>
         <w:rPr>
+          <w:rFonts w:ascii="Times New Roman" w:hAnsi="Times New Roman" w:cs="Times New Roman"/>
+          <w:sz w:val="24"/>
+          <w:szCs w:val="24"/>
           <w:lang w:val="en-US"/>
         </w:rPr>
         <w:t>Cinzia</w:t>
@@ -324,78 +456,117 @@
       <w:proofErr w:type="spellEnd"/>
       <w:r>
         <w:rPr>
+          <w:rFonts w:ascii="Times New Roman" w:hAnsi="Times New Roman" w:cs="Times New Roman"/>
+          <w:sz w:val="24"/>
+          <w:szCs w:val="24"/>
           <w:lang w:val="en-US"/>
         </w:rPr>
         <w:t xml:space="preserve">, 47 years old, owner and </w:t>
       </w:r>
       <w:r>
         <w:rPr>
+          <w:rFonts w:ascii="Times New Roman" w:hAnsi="Times New Roman" w:cs="Times New Roman"/>
+          <w:sz w:val="24"/>
+          <w:szCs w:val="24"/>
           <w:lang w:val="en-US"/>
         </w:rPr>
         <w:t xml:space="preserve">cook of a restaurant, wants to increase the customers by adding a deal for lunch with the typical Italian “fixed launch menu”. </w:t>
       </w:r>
       <w:r>
         <w:rPr>
+          <w:rFonts w:ascii="Times New Roman" w:hAnsi="Times New Roman" w:cs="Times New Roman"/>
+          <w:sz w:val="24"/>
+          <w:szCs w:val="24"/>
           <w:lang w:val="en-US"/>
         </w:rPr>
         <w:t xml:space="preserve">Remembering that the highest “wasted” costs of a restaurant is thrown food because of expiry date, she wants to offer a menu with those ingredients she needs to use as soon as possible. Therefore, </w:t>
       </w:r>
       <w:r>
         <w:rPr>
+          <w:rFonts w:ascii="Times New Roman" w:hAnsi="Times New Roman" w:cs="Times New Roman"/>
+          <w:sz w:val="24"/>
+          <w:szCs w:val="24"/>
           <w:lang w:val="en-US"/>
         </w:rPr>
         <w:t xml:space="preserve">every </w:t>
       </w:r>
       <w:r>
         <w:rPr>
+          <w:rFonts w:ascii="Times New Roman" w:hAnsi="Times New Roman" w:cs="Times New Roman"/>
+          <w:sz w:val="24"/>
+          <w:szCs w:val="24"/>
           <w:lang w:val="en-US"/>
         </w:rPr>
         <w:t>day</w:t>
       </w:r>
       <w:r>
         <w:rPr>
+          <w:rFonts w:ascii="Times New Roman" w:hAnsi="Times New Roman" w:cs="Times New Roman"/>
+          <w:sz w:val="24"/>
+          <w:szCs w:val="24"/>
           <w:lang w:val="en-US"/>
         </w:rPr>
         <w:t xml:space="preserve"> she searches for </w:t>
       </w:r>
       <w:r>
         <w:rPr>
+          <w:rFonts w:ascii="Times New Roman" w:hAnsi="Times New Roman" w:cs="Times New Roman"/>
+          <w:sz w:val="24"/>
+          <w:szCs w:val="24"/>
           <w:lang w:val="en-US"/>
         </w:rPr>
         <w:t>r</w:t>
       </w:r>
       <w:r>
         <w:rPr>
+          <w:rFonts w:ascii="Times New Roman" w:hAnsi="Times New Roman" w:cs="Times New Roman"/>
+          <w:sz w:val="24"/>
+          <w:szCs w:val="24"/>
           <w:lang w:val="en-US"/>
         </w:rPr>
         <w:t xml:space="preserve">ecipes </w:t>
       </w:r>
       <w:r>
         <w:rPr>
+          <w:rFonts w:ascii="Times New Roman" w:hAnsi="Times New Roman" w:cs="Times New Roman"/>
+          <w:sz w:val="24"/>
+          <w:szCs w:val="24"/>
           <w:lang w:val="en-US"/>
         </w:rPr>
         <w:t>based on expiry dates of what she has in the fridges</w:t>
       </w:r>
       <w:r>
         <w:rPr>
+          <w:rFonts w:ascii="Times New Roman" w:hAnsi="Times New Roman" w:cs="Times New Roman"/>
+          <w:sz w:val="24"/>
+          <w:szCs w:val="24"/>
           <w:lang w:val="en-US"/>
         </w:rPr>
         <w:t>.</w:t>
       </w:r>
       <w:r>
         <w:rPr>
+          <w:rFonts w:ascii="Times New Roman" w:hAnsi="Times New Roman" w:cs="Times New Roman"/>
+          <w:sz w:val="24"/>
+          <w:szCs w:val="24"/>
           <w:lang w:val="en-US"/>
         </w:rPr>
         <w:t xml:space="preserve"> </w:t>
       </w:r>
       <w:r>
         <w:rPr>
+          <w:rFonts w:ascii="Times New Roman" w:hAnsi="Times New Roman" w:cs="Times New Roman"/>
+          <w:sz w:val="24"/>
+          <w:szCs w:val="24"/>
           <w:lang w:val="en-US"/>
         </w:rPr>
         <w:t>Obviously,</w:t>
       </w:r>
       <w:r>
         <w:rPr>
+          <w:rFonts w:ascii="Times New Roman" w:hAnsi="Times New Roman" w:cs="Times New Roman"/>
+          <w:sz w:val="24"/>
+          <w:szCs w:val="24"/>
           <w:lang w:val="en-US"/>
         </w:rPr>
         <w:t xml:space="preserve"> it is not possible to get every day the perfect recipe including every ingredient that is expiring. This means that </w:t>
@@ -403,6 +574,9 @@
       <w:proofErr w:type="spellStart"/>
       <w:r>
         <w:rPr>
+          <w:rFonts w:ascii="Times New Roman" w:hAnsi="Times New Roman" w:cs="Times New Roman"/>
+          <w:sz w:val="24"/>
+          <w:szCs w:val="24"/>
           <w:lang w:val="en-US"/>
         </w:rPr>
         <w:t>InsertNameHere</w:t>
@@ -410,6 +584,9 @@
       <w:proofErr w:type="spellEnd"/>
       <w:r>
         <w:rPr>
+          <w:rFonts w:ascii="Times New Roman" w:hAnsi="Times New Roman" w:cs="Times New Roman"/>
+          <w:sz w:val="24"/>
+          <w:szCs w:val="24"/>
           <w:lang w:val="en-US"/>
         </w:rPr>
         <w:t xml:space="preserve"> needs to </w:t>
@@ -417,6 +594,9 @@
       <w:proofErr w:type="gramStart"/>
       <w:r>
         <w:rPr>
+          <w:rFonts w:ascii="Times New Roman" w:hAnsi="Times New Roman" w:cs="Times New Roman"/>
+          <w:sz w:val="24"/>
+          <w:szCs w:val="24"/>
           <w:lang w:val="en-US"/>
         </w:rPr>
         <w:t>make a decision</w:t>
@@ -424,6 +604,9 @@
       <w:proofErr w:type="gramEnd"/>
       <w:r>
         <w:rPr>
+          <w:rFonts w:ascii="Times New Roman" w:hAnsi="Times New Roman" w:cs="Times New Roman"/>
+          <w:sz w:val="24"/>
+          <w:szCs w:val="24"/>
           <w:lang w:val="en-US"/>
         </w:rPr>
         <w:t xml:space="preserve">. </w:t>
@@ -431,6 +614,9 @@
       <w:proofErr w:type="spellStart"/>
       <w:r>
         <w:rPr>
+          <w:rFonts w:ascii="Times New Roman" w:hAnsi="Times New Roman" w:cs="Times New Roman"/>
+          <w:sz w:val="24"/>
+          <w:szCs w:val="24"/>
           <w:lang w:val="en-US"/>
         </w:rPr>
         <w:t>Cinzia</w:t>
@@ -438,24 +624,36 @@
       <w:proofErr w:type="spellEnd"/>
       <w:r>
         <w:rPr>
+          <w:rFonts w:ascii="Times New Roman" w:hAnsi="Times New Roman" w:cs="Times New Roman"/>
+          <w:sz w:val="24"/>
+          <w:szCs w:val="24"/>
           <w:lang w:val="en-US"/>
         </w:rPr>
         <w:t xml:space="preserve"> might want to free the most space in the fridge by preferring recipes containing “the most” ingredients that are expiring or she wants to save as much money as possible, preferring “the most expensive” ingredients.</w:t>
       </w:r>
       <w:r>
         <w:rPr>
+          <w:rFonts w:ascii="Times New Roman" w:hAnsi="Times New Roman" w:cs="Times New Roman"/>
+          <w:sz w:val="24"/>
+          <w:szCs w:val="24"/>
           <w:lang w:val="en-US"/>
         </w:rPr>
         <w:t xml:space="preserve"> </w:t>
       </w:r>
       <w:r>
         <w:rPr>
+          <w:rFonts w:ascii="Times New Roman" w:hAnsi="Times New Roman" w:cs="Times New Roman"/>
+          <w:sz w:val="24"/>
+          <w:szCs w:val="24"/>
           <w:lang w:val="en-US"/>
         </w:rPr>
         <w:t>After this choice</w:t>
       </w:r>
       <w:r>
         <w:rPr>
+          <w:rFonts w:ascii="Times New Roman" w:hAnsi="Times New Roman" w:cs="Times New Roman"/>
+          <w:sz w:val="24"/>
+          <w:szCs w:val="24"/>
           <w:lang w:val="en-US"/>
         </w:rPr>
         <w:t xml:space="preserve">, </w:t>
@@ -463,6 +661,9 @@
       <w:proofErr w:type="spellStart"/>
       <w:r>
         <w:rPr>
+          <w:rFonts w:ascii="Times New Roman" w:hAnsi="Times New Roman" w:cs="Times New Roman"/>
+          <w:sz w:val="24"/>
+          <w:szCs w:val="24"/>
           <w:lang w:val="en-US"/>
         </w:rPr>
         <w:t>InsertNameHere</w:t>
@@ -470,6 +671,9 @@
       <w:proofErr w:type="spellEnd"/>
       <w:r>
         <w:rPr>
+          <w:rFonts w:ascii="Times New Roman" w:hAnsi="Times New Roman" w:cs="Times New Roman"/>
+          <w:sz w:val="24"/>
+          <w:szCs w:val="24"/>
           <w:lang w:val="en-US"/>
         </w:rPr>
         <w:t xml:space="preserve"> returns a list of recipes that </w:t>
@@ -477,6 +681,9 @@
       <w:proofErr w:type="spellStart"/>
       <w:r>
         <w:rPr>
+          <w:rFonts w:ascii="Times New Roman" w:hAnsi="Times New Roman" w:cs="Times New Roman"/>
+          <w:sz w:val="24"/>
+          <w:szCs w:val="24"/>
           <w:lang w:val="en-US"/>
         </w:rPr>
         <w:t>Cinzia</w:t>
@@ -484,6 +691,9 @@
       <w:proofErr w:type="spellEnd"/>
       <w:r>
         <w:rPr>
+          <w:rFonts w:ascii="Times New Roman" w:hAnsi="Times New Roman" w:cs="Times New Roman"/>
+          <w:sz w:val="24"/>
+          <w:szCs w:val="24"/>
           <w:lang w:val="en-US"/>
         </w:rPr>
         <w:t xml:space="preserve"> can use for her lunch menu. </w:t>
@@ -492,37 +702,55 @@
     <w:p>
       <w:pPr>
         <w:shd w:val="clear" w:color="auto" w:fill="FFFFFE"/>
-        <w:spacing w:line="270" w:lineRule="atLeast"/>
-        <w:rPr>
+        <w:spacing w:after="120" w:line="270" w:lineRule="atLeast"/>
+        <w:rPr>
+          <w:rFonts w:ascii="Times New Roman" w:hAnsi="Times New Roman" w:cs="Times New Roman"/>
+          <w:sz w:val="24"/>
+          <w:szCs w:val="24"/>
           <w:lang w:val="en-US"/>
         </w:rPr>
       </w:pPr>
       <w:r>
         <w:rPr>
+          <w:rFonts w:ascii="Times New Roman" w:hAnsi="Times New Roman" w:cs="Times New Roman"/>
+          <w:sz w:val="24"/>
+          <w:szCs w:val="24"/>
           <w:lang w:val="en-US"/>
         </w:rPr>
         <w:t xml:space="preserve">Giulio is 33 years old and works as a fitness trainer. His job is also his </w:t>
       </w:r>
       <w:r>
         <w:rPr>
+          <w:rFonts w:ascii="Times New Roman" w:hAnsi="Times New Roman" w:cs="Times New Roman"/>
+          <w:sz w:val="24"/>
+          <w:szCs w:val="24"/>
           <w:lang w:val="en-US"/>
         </w:rPr>
         <w:t>lifestyle;</w:t>
       </w:r>
       <w:r>
         <w:rPr>
+          <w:rFonts w:ascii="Times New Roman" w:hAnsi="Times New Roman" w:cs="Times New Roman"/>
+          <w:sz w:val="24"/>
+          <w:szCs w:val="24"/>
           <w:lang w:val="en-US"/>
         </w:rPr>
         <w:t xml:space="preserve"> </w:t>
       </w:r>
       <w:r>
         <w:rPr>
+          <w:rFonts w:ascii="Times New Roman" w:hAnsi="Times New Roman" w:cs="Times New Roman"/>
+          <w:sz w:val="24"/>
+          <w:szCs w:val="24"/>
           <w:lang w:val="en-US"/>
         </w:rPr>
         <w:t>thus,</w:t>
       </w:r>
       <w:r>
         <w:rPr>
+          <w:rFonts w:ascii="Times New Roman" w:hAnsi="Times New Roman" w:cs="Times New Roman"/>
+          <w:sz w:val="24"/>
+          <w:szCs w:val="24"/>
           <w:lang w:val="en-US"/>
         </w:rPr>
         <w:t xml:space="preserve"> he follows a strict diet with an organized daily meal program. In </w:t>
@@ -530,6 +758,9 @@
       <w:proofErr w:type="spellStart"/>
       <w:r>
         <w:rPr>
+          <w:rFonts w:ascii="Times New Roman" w:hAnsi="Times New Roman" w:cs="Times New Roman"/>
+          <w:sz w:val="24"/>
+          <w:szCs w:val="24"/>
           <w:lang w:val="en-US"/>
         </w:rPr>
         <w:t>InsertNameHere</w:t>
@@ -537,6 +768,9 @@
       <w:proofErr w:type="spellEnd"/>
       <w:r>
         <w:rPr>
+          <w:rFonts w:ascii="Times New Roman" w:hAnsi="Times New Roman" w:cs="Times New Roman"/>
+          <w:sz w:val="24"/>
+          <w:szCs w:val="24"/>
           <w:lang w:val="en-US"/>
         </w:rPr>
         <w:t xml:space="preserve"> he can add such a plan </w:t>
@@ -544,6 +778,9 @@
       <w:proofErr w:type="gramStart"/>
       <w:r>
         <w:rPr>
+          <w:rFonts w:ascii="Times New Roman" w:hAnsi="Times New Roman" w:cs="Times New Roman"/>
+          <w:sz w:val="24"/>
+          <w:szCs w:val="24"/>
           <w:lang w:val="en-US"/>
         </w:rPr>
         <w:t>in order to</w:t>
@@ -551,6 +788,9 @@
       <w:proofErr w:type="gramEnd"/>
       <w:r>
         <w:rPr>
+          <w:rFonts w:ascii="Times New Roman" w:hAnsi="Times New Roman" w:cs="Times New Roman"/>
+          <w:sz w:val="24"/>
+          <w:szCs w:val="24"/>
           <w:lang w:val="en-US"/>
         </w:rPr>
         <w:t xml:space="preserve"> see everyday what he needs to eat and if he has everything in his kitchen. On Sundays, instead, he can eat whatever he wants, </w:t>
@@ -558,6 +798,9 @@
       <w:proofErr w:type="gramStart"/>
       <w:r>
         <w:rPr>
+          <w:rFonts w:ascii="Times New Roman" w:hAnsi="Times New Roman" w:cs="Times New Roman"/>
+          <w:sz w:val="24"/>
+          <w:szCs w:val="24"/>
           <w:lang w:val="en-US"/>
         </w:rPr>
         <w:t>as long as</w:t>
@@ -565,30 +808,55 @@
       <w:proofErr w:type="gramEnd"/>
       <w:r>
         <w:rPr>
-          <w:lang w:val="en-US"/>
-        </w:rPr>
-        <w:t xml:space="preserve"> he stays in between his caloric limits. With a simple request, Giulio can search for recipes based on calories and based on something he </w:t>
-      </w:r>
-      <w:r>
-        <w:rPr>
+          <w:rFonts w:ascii="Times New Roman" w:hAnsi="Times New Roman" w:cs="Times New Roman"/>
+          <w:sz w:val="24"/>
+          <w:szCs w:val="24"/>
+          <w:lang w:val="en-US"/>
+        </w:rPr>
+        <w:t xml:space="preserve"> he stays in between his caloric limits. With a simple </w:t>
+      </w:r>
+      <w:r>
+        <w:rPr>
+          <w:rFonts w:ascii="Times New Roman" w:hAnsi="Times New Roman" w:cs="Times New Roman"/>
+          <w:sz w:val="24"/>
+          <w:szCs w:val="24"/>
+          <w:lang w:val="en-US"/>
+        </w:rPr>
+        <w:lastRenderedPageBreak/>
+        <w:t xml:space="preserve">request, Giulio can search for recipes based on calories and based on something he </w:t>
+      </w:r>
+      <w:r>
+        <w:rPr>
+          <w:rFonts w:ascii="Times New Roman" w:hAnsi="Times New Roman" w:cs="Times New Roman"/>
+          <w:sz w:val="24"/>
+          <w:szCs w:val="24"/>
           <w:lang w:val="en-US"/>
         </w:rPr>
         <w:t xml:space="preserve">particularly </w:t>
       </w:r>
       <w:r>
         <w:rPr>
+          <w:rFonts w:ascii="Times New Roman" w:hAnsi="Times New Roman" w:cs="Times New Roman"/>
+          <w:sz w:val="24"/>
+          <w:szCs w:val="24"/>
           <w:lang w:val="en-US"/>
         </w:rPr>
         <w:t>wants to eat or based on what he already has in the fridge. He loves his new smart kitchen and already advise</w:t>
       </w:r>
       <w:r>
         <w:rPr>
+          <w:rFonts w:ascii="Times New Roman" w:hAnsi="Times New Roman" w:cs="Times New Roman"/>
+          <w:sz w:val="24"/>
+          <w:szCs w:val="24"/>
           <w:lang w:val="en-US"/>
         </w:rPr>
         <w:t>s</w:t>
       </w:r>
       <w:r>
         <w:rPr>
+          <w:rFonts w:ascii="Times New Roman" w:hAnsi="Times New Roman" w:cs="Times New Roman"/>
+          <w:sz w:val="24"/>
+          <w:szCs w:val="24"/>
           <w:lang w:val="en-US"/>
         </w:rPr>
         <w:t xml:space="preserve"> it to his customers too. </w:t>
@@ -596,30 +864,46 @@
     </w:p>
     <w:p>
       <w:pPr>
-        <w:rPr>
+        <w:spacing w:after="120"/>
+        <w:rPr>
+          <w:rFonts w:ascii="Times New Roman" w:hAnsi="Times New Roman" w:cs="Times New Roman"/>
+          <w:sz w:val="24"/>
+          <w:szCs w:val="24"/>
           <w:lang w:val="en-US"/>
         </w:rPr>
       </w:pPr>
       <w:r>
         <w:rPr>
+          <w:rFonts w:ascii="Times New Roman" w:hAnsi="Times New Roman" w:cs="Times New Roman"/>
+          <w:sz w:val="24"/>
+          <w:szCs w:val="24"/>
           <w:lang w:val="en-US"/>
         </w:rPr>
         <w:t xml:space="preserve">Paolina is a bright </w:t>
       </w:r>
       <w:r>
         <w:rPr>
+          <w:rFonts w:ascii="Times New Roman" w:hAnsi="Times New Roman" w:cs="Times New Roman"/>
+          <w:sz w:val="24"/>
+          <w:szCs w:val="24"/>
           <w:lang w:val="en-US"/>
         </w:rPr>
         <w:t>86-year-old</w:t>
       </w:r>
       <w:r>
         <w:rPr>
+          <w:rFonts w:ascii="Times New Roman" w:hAnsi="Times New Roman" w:cs="Times New Roman"/>
+          <w:sz w:val="24"/>
+          <w:szCs w:val="24"/>
           <w:lang w:val="en-US"/>
         </w:rPr>
         <w:t xml:space="preserve"> lady that </w:t>
       </w:r>
       <w:r>
         <w:rPr>
+          <w:rFonts w:ascii="Times New Roman" w:hAnsi="Times New Roman" w:cs="Times New Roman"/>
+          <w:sz w:val="24"/>
+          <w:szCs w:val="24"/>
           <w:lang w:val="en-US"/>
         </w:rPr>
         <w:t xml:space="preserve">gets often invited for dinner to her sister Olga’s house. Both Olga and Paolina are very big fans of </w:t>
@@ -627,6 +911,9 @@
       <w:proofErr w:type="spellStart"/>
       <w:r>
         <w:rPr>
+          <w:rFonts w:ascii="Times New Roman" w:hAnsi="Times New Roman" w:cs="Times New Roman"/>
+          <w:sz w:val="24"/>
+          <w:szCs w:val="24"/>
           <w:lang w:val="en-US"/>
         </w:rPr>
         <w:t>InsertNameHere</w:t>
@@ -634,20 +921,19 @@
       <w:proofErr w:type="spellEnd"/>
       <w:r>
         <w:rPr>
-          <w:lang w:val="en-US"/>
-        </w:rPr>
-        <w:t xml:space="preserve">, and sometimes it happens that Olga asks to Paolina to </w:t>
-      </w:r>
-      <w:r>
-        <w:rPr>
-          <w:lang w:val="en-US"/>
-        </w:rPr>
-        <w:lastRenderedPageBreak/>
-        <w:t xml:space="preserve">cook, because she has not come home yet. Even if Olga’s fridge does not belong to Paolina, through an authentication and authorization system it is possible for Paolina to connect her </w:t>
+          <w:rFonts w:ascii="Times New Roman" w:hAnsi="Times New Roman" w:cs="Times New Roman"/>
+          <w:sz w:val="24"/>
+          <w:szCs w:val="24"/>
+          <w:lang w:val="en-US"/>
+        </w:rPr>
+        <w:t xml:space="preserve">, and sometimes it happens that Olga asks to Paolina to cook, because she has not come home yet. Even if Olga’s fridge does not belong to Paolina, through an authentication and authorization system it is possible for Paolina to connect her </w:t>
       </w:r>
       <w:proofErr w:type="spellStart"/>
       <w:r>
         <w:rPr>
+          <w:rFonts w:ascii="Times New Roman" w:hAnsi="Times New Roman" w:cs="Times New Roman"/>
+          <w:sz w:val="24"/>
+          <w:szCs w:val="24"/>
           <w:lang w:val="en-US"/>
         </w:rPr>
         <w:t>InsertNameHere</w:t>
@@ -655,6 +941,9 @@
       <w:proofErr w:type="spellEnd"/>
       <w:r>
         <w:rPr>
+          <w:rFonts w:ascii="Times New Roman" w:hAnsi="Times New Roman" w:cs="Times New Roman"/>
+          <w:sz w:val="24"/>
+          <w:szCs w:val="24"/>
           <w:lang w:val="en-US"/>
         </w:rPr>
         <w:t xml:space="preserve"> to Olga’s fridge, and exploit the full potential of our app with a foreign fridge.</w:t>

</xml_diff>